<commit_message>
Updated documentation to include credit to Pyinstaller
</commit_message>
<xml_diff>
--- a/Documentation.docx
+++ b/Documentation.docx
@@ -1110,6 +1110,42 @@
         <w:spacing w:before="0" w:beforeAutospacing="0" w:after="240" w:afterAutospacing="0"/>
         <w:rPr>
           <w:rFonts w:ascii="Segoe UI" w:hAnsi="Segoe UI" w:cs="Segoe UI"/>
+          <w:color w:val="1F2328"/>
+        </w:rPr>
+      </w:pPr>
+      <w:proofErr w:type="spellStart"/>
+      <w:r>
+        <w:rPr>
+          <w:rFonts w:ascii="Segoe UI" w:hAnsi="Segoe UI" w:cs="Segoe UI"/>
+          <w:color w:val="1F2328"/>
+        </w:rPr>
+        <w:t>Pyinstaller</w:t>
+      </w:r>
+      <w:proofErr w:type="spellEnd"/>
+      <w:r>
+        <w:rPr>
+          <w:rFonts w:ascii="Segoe UI" w:hAnsi="Segoe UI" w:cs="Segoe UI"/>
+          <w:color w:val="1F2328"/>
+        </w:rPr>
+        <w:t xml:space="preserve"> 6.</w:t>
+      </w:r>
+      <w:bookmarkStart w:id="0" w:name="_GoBack"/>
+      <w:bookmarkEnd w:id="0"/>
+      <w:r>
+        <w:rPr>
+          <w:rFonts w:ascii="Segoe UI" w:hAnsi="Segoe UI" w:cs="Segoe UI"/>
+          <w:color w:val="1F2328"/>
+        </w:rPr>
+        <w:t>16.0</w:t>
+      </w:r>
+    </w:p>
+    <w:p>
+      <w:pPr>
+        <w:pStyle w:val="NormalWeb"/>
+        <w:shd w:val="clear" w:color="auto" w:fill="FFFFFF"/>
+        <w:spacing w:before="0" w:beforeAutospacing="0" w:after="240" w:afterAutospacing="0"/>
+        <w:rPr>
+          <w:rFonts w:ascii="Segoe UI" w:hAnsi="Segoe UI" w:cs="Segoe UI"/>
           <w:b/>
           <w:color w:val="1F2328"/>
           <w:sz w:val="28"/>
@@ -1156,7 +1192,15 @@
           <w:rFonts w:ascii="Segoe UI" w:hAnsi="Segoe UI" w:cs="Segoe UI"/>
           <w:color w:val="1F2328"/>
         </w:rPr>
-        <w:t xml:space="preserve"> rate to select ports. The TCP application will only generate and send a single packet at a time as the program will store the last sent command and does not need a constant stream of them.</w:t>
+        <w:t xml:space="preserve"> rate to select ports. The TCP application will only generate and send a single packet at a </w:t>
+      </w:r>
+      <w:r>
+        <w:rPr>
+          <w:rFonts w:ascii="Segoe UI" w:hAnsi="Segoe UI" w:cs="Segoe UI"/>
+          <w:color w:val="1F2328"/>
+        </w:rPr>
+        <w:lastRenderedPageBreak/>
+        <w:t>time as the program will store the last sent command and does not need a constant stream of them.</w:t>
       </w:r>
     </w:p>
     <w:p>
@@ -1180,7 +1224,6 @@
           <w:sz w:val="28"/>
           <w:szCs w:val="28"/>
         </w:rPr>
-        <w:lastRenderedPageBreak/>
         <w:t xml:space="preserve">External Libraries Used: </w:t>
       </w:r>
     </w:p>
@@ -1370,10 +1413,7 @@
         <w:t xml:space="preserve"> "python SimulateUDPReceiver.py", the user can input an argument to the end of the line formatted as "--port {input}" for the user to select a specific port to listen to.</w:t>
       </w:r>
     </w:p>
-    <w:p>
-      <w:bookmarkStart w:id="0" w:name="_GoBack"/>
-      <w:bookmarkEnd w:id="0"/>
-    </w:p>
+    <w:p/>
     <w:sectPr>
       <w:pgSz w:w="12240" w:h="15840"/>
       <w:pgMar w:top="1440" w:right="1440" w:bottom="1440" w:left="1440" w:header="708" w:footer="708" w:gutter="0"/>
@@ -1781,7 +1821,6 @@
   <w:style w:type="character" w:default="1" w:styleId="DefaultParagraphFont">
     <w:name w:val="Default Paragraph Font"/>
     <w:uiPriority w:val="1"/>
-    <w:semiHidden/>
     <w:unhideWhenUsed/>
   </w:style>
   <w:style w:type="table" w:default="1" w:styleId="TableNormal">

</xml_diff>